<commit_message>
Updated the doc of CV.
</commit_message>
<xml_diff>
--- a/src/docs/cv_ismat_jahan_anee.docx
+++ b/src/docs/cv_ismat_jahan_anee.docx
@@ -120,6 +120,9 @@
         <w:t>rugs</w:t>
       </w:r>
       <w:r>
+        <w:t>, Population Genetics</w:t>
+      </w:r>
+      <w:r>
         <w:t>.</w:t>
       </w:r>
     </w:p>
@@ -243,6 +246,35 @@
         <w:pStyle w:val="Heading1"/>
       </w:pPr>
       <w:r>
+        <w:t>Test Score</w:t>
+      </w:r>
+    </w:p>
+    <w:p>
+      <w:pPr>
+        <w:pStyle w:val="NoSpacing"/>
+      </w:pPr>
+      <w:r>
+        <w:t>TOEFL iBT (Internet-based test)</w:t>
+      </w:r>
+    </w:p>
+    <w:p>
+      <w:pPr>
+        <w:rPr>
+          <w:lang w:bidi="bn-BD"/>
+        </w:rPr>
+      </w:pPr>
+      <w:r>
+        <w:t>Score: 107 (R</w:t>
+      </w:r>
+      <w:r>
+        <w:t>28 L27 S24 W28)</w:t>
+      </w:r>
+    </w:p>
+    <w:p>
+      <w:pPr>
+        <w:pStyle w:val="Heading1"/>
+      </w:pPr>
+      <w:r>
         <w:t>Publications</w:t>
       </w:r>
     </w:p>
@@ -290,16 +322,31 @@
               <w:jc w:val="left"/>
             </w:pPr>
             <w:r>
-              <w:t xml:space="preserve">“The effect of RAD7 gene’s null mutation on single-cell aging”. Ismat Jahan Anee, Reza Md Shahjahan, Rowshan Ara Begum, Mohammad Shamimul Alam, Ashfaqul Muid Khandaker. Microbial Bioactives. </w:t>
+              <w:t xml:space="preserve">“The effect of RAD7 gene’s null mutation on single-cell aging”. </w:t>
+            </w:r>
+            <w:r>
+              <w:rPr>
+                <w:b/>
+              </w:rPr>
+              <w:t>Ismat Jahan Anee</w:t>
+            </w:r>
+            <w:r>
+              <w:t>, Reza Md Shahjahan, Rowshan Ara Begum, Mohammad Shamimul Alam, Ashfaqul Muid Khandaker. Microbial Bioactives.</w:t>
+            </w:r>
+            <w:r>
+              <w:t xml:space="preserve"> [</w:t>
             </w:r>
             <w:hyperlink r:id="rId7" w:history="1">
               <w:r>
                 <w:rPr>
                   <w:rStyle w:val="Hyperlink"/>
                 </w:rPr>
-                <w:t>https://publishing.emanresearch.org/Journal/Abstract/microbbioacts-514307</w:t>
+                <w:t>Link</w:t>
               </w:r>
             </w:hyperlink>
+            <w:r>
+              <w:t>]</w:t>
+            </w:r>
           </w:p>
         </w:tc>
       </w:tr>
@@ -327,16 +374,49 @@
               </w:rPr>
             </w:pPr>
             <w:r>
-              <w:t xml:space="preserve">“The role of probiotics on animal health and nutrition”; The journal of Basic and Applied Zoology, SpringerNature. Anee, I.J., Alam, S., Begum, R.A. et al. The role of probiotics on animal health and nutrition. JoBAZ 82, 52 (2021). </w:t>
+              <w:t>“The role of probiotics on animal health and nutrition</w:t>
+            </w:r>
+            <w:r>
+              <w:t>.”</w:t>
+            </w:r>
+            <w:r>
+              <w:t xml:space="preserve"> The journal of Basic and Applied Zoology, SpringerNature. </w:t>
+            </w:r>
+            <w:r>
+              <w:rPr>
+                <w:b/>
+              </w:rPr>
+              <w:t>Anee, I.J.</w:t>
+            </w:r>
+            <w:r>
+              <w:t>, Alam, S., Begum, R.A. et al. The role of probiotics on animal health and nutrition. JoBAZ 82, 52 (2021).</w:t>
+            </w:r>
+            <w:r>
+              <w:t xml:space="preserve"> [</w:t>
             </w:r>
             <w:hyperlink r:id="rId8" w:history="1">
               <w:r>
                 <w:rPr>
                   <w:rStyle w:val="Hyperlink"/>
                 </w:rPr>
-                <w:t>https://doi.org/10.1186/s41936-021-00250-x</w:t>
+                <w:t>Li</w:t>
+              </w:r>
+              <w:r>
+                <w:rPr>
+                  <w:rStyle w:val="Hyperlink"/>
+                </w:rPr>
+                <w:t>n</w:t>
+              </w:r>
+              <w:r>
+                <w:rPr>
+                  <w:rStyle w:val="Hyperlink"/>
+                </w:rPr>
+                <w:t>k</w:t>
               </w:r>
             </w:hyperlink>
+            <w:r>
+              <w:t>]</w:t>
+            </w:r>
           </w:p>
         </w:tc>
       </w:tr>
@@ -347,6 +427,37 @@
       </w:pPr>
       <w:r>
         <w:t>Conference Paper</w:t>
+      </w:r>
+    </w:p>
+    <w:p>
+      <w:pPr>
+        <w:pStyle w:val="NoSpacing"/>
+      </w:pPr>
+      <w:r>
+        <w:t>2022</w:t>
+      </w:r>
+    </w:p>
+    <w:p>
+      <w:r>
+        <w:t xml:space="preserve">“Analyzing the Effect of PMS1 Gene Deletion Mutation in Single Cell Aging” </w:t>
+      </w:r>
+      <w:r>
+        <w:t xml:space="preserve">Fatema Akter Sadia, Nazela Ahmed Chowdhury, Mahapara Tabassum, </w:t>
+      </w:r>
+      <w:r>
+        <w:rPr>
+          <w:b/>
+        </w:rPr>
+        <w:t>Ismat Jahan Anee</w:t>
+      </w:r>
+      <w:r>
+        <w:t>, Rowshan Ara</w:t>
+      </w:r>
+      <w:r>
+        <w:t xml:space="preserve"> Begum, Ashfaqul Muid Khandaker. International Conference on Environmental Protection for Sustainable Development (ICEPSD-2022); Forest and Environment Affairs Sub-Committee, Bangladesh Awami League</w:t>
+      </w:r>
+      <w:r>
+        <w:t>.</w:t>
       </w:r>
     </w:p>
     <w:p>
@@ -359,7 +470,30 @@
     </w:p>
     <w:p>
       <w:r>
-        <w:t>“The role of DNA repair genes on cellular aging.” Ismat Jahan Anee, Reza Md Shahjahan, Rowshan Ara Begum, Mohammad Shamimul Alam, Ashfaqul Muid Khandaker. 22nd National Conference &amp; AGM 2020. Zoological Society of Bangladesh &amp; Department of Zoology, University of Dhaka.</w:t>
+        <w:t xml:space="preserve">“The role of DNA repair genes on cellular aging.” </w:t>
+      </w:r>
+      <w:r>
+        <w:rPr>
+          <w:b/>
+        </w:rPr>
+        <w:t>Ismat Jahan Anee</w:t>
+      </w:r>
+      <w:r>
+        <w:t>, Reza Md Shahjahan, Rowshan Ara Begum, Mohammad Shamimul Alam, Ashfaqul Muid Khandaker. 22nd National Conference &amp; AGM 2020. Zoological Society of Bangladesh &amp; Department of Zoology, University of Dhaka.</w:t>
+      </w:r>
+      <w:r>
+        <w:t xml:space="preserve"> [</w:t>
+      </w:r>
+      <w:hyperlink r:id="rId9" w:history="1">
+        <w:r>
+          <w:rPr>
+            <w:rStyle w:val="Hyperlink"/>
+          </w:rPr>
+          <w:t>Link</w:t>
+        </w:r>
+      </w:hyperlink>
+      <w:r>
+        <w:t>]</w:t>
       </w:r>
     </w:p>
     <w:p>
@@ -465,10 +599,17 @@
               <w:pStyle w:val="NoSpacing"/>
             </w:pPr>
             <w:r>
-              <w:t xml:space="preserve">Short Term Temporary (STT) </w:t>
-            </w:r>
-            <w:r>
-              <w:t>at The World Bank</w:t>
+              <w:lastRenderedPageBreak/>
+              <w:t xml:space="preserve">Short Term Temporary (STT) &amp; </w:t>
+            </w:r>
+            <w:r>
+              <w:t>Short-Term</w:t>
+            </w:r>
+            <w:r>
+              <w:t xml:space="preserve"> Consultant (STC)</w:t>
+            </w:r>
+            <w:r>
+              <w:t xml:space="preserve"> at The World Bank</w:t>
             </w:r>
           </w:p>
           <w:p>
@@ -597,7 +738,6 @@
         <w:pStyle w:val="Heading1"/>
       </w:pPr>
       <w:r>
-        <w:lastRenderedPageBreak/>
         <w:t>Research Experience</w:t>
       </w:r>
     </w:p>
@@ -642,6 +782,20 @@
             <w:r>
               <w:t>Worked with Dr. Ashfaqul Muid Khandaker on “The effect of RAD7 gene’s null mutation on single-cell aging”</w:t>
             </w:r>
+            <w:r>
+              <w:t xml:space="preserve"> [</w:t>
+            </w:r>
+            <w:hyperlink r:id="rId10" w:history="1">
+              <w:r>
+                <w:rPr>
+                  <w:rStyle w:val="Hyperlink"/>
+                </w:rPr>
+                <w:t>Link</w:t>
+              </w:r>
+            </w:hyperlink>
+            <w:r>
+              <w:t>]</w:t>
+            </w:r>
           </w:p>
           <w:p>
             <w:pPr>
@@ -879,6 +1033,20 @@
             </w:r>
             <w:r>
               <w:t>”</w:t>
+            </w:r>
+            <w:r>
+              <w:t xml:space="preserve"> [</w:t>
+            </w:r>
+            <w:hyperlink r:id="rId11" w:history="1">
+              <w:r>
+                <w:rPr>
+                  <w:rStyle w:val="Hyperlink"/>
+                </w:rPr>
+                <w:t>Link</w:t>
+              </w:r>
+            </w:hyperlink>
+            <w:r>
+              <w:t>]</w:t>
             </w:r>
           </w:p>
           <w:p>
@@ -962,6 +1130,20 @@
             <w:r>
               <w:t>)</w:t>
             </w:r>
+            <w:r>
+              <w:t xml:space="preserve"> [</w:t>
+            </w:r>
+            <w:hyperlink r:id="rId12" w:history="1">
+              <w:r>
+                <w:rPr>
+                  <w:rStyle w:val="Hyperlink"/>
+                </w:rPr>
+                <w:t>Link</w:t>
+              </w:r>
+            </w:hyperlink>
+            <w:r>
+              <w:t>]</w:t>
+            </w:r>
           </w:p>
           <w:p>
             <w:pPr>
@@ -1061,6 +1243,20 @@
             <w:r>
               <w:t>)</w:t>
             </w:r>
+            <w:r>
+              <w:t xml:space="preserve"> [</w:t>
+            </w:r>
+            <w:hyperlink r:id="rId13" w:history="1">
+              <w:r>
+                <w:rPr>
+                  <w:rStyle w:val="Hyperlink"/>
+                </w:rPr>
+                <w:t>Link</w:t>
+              </w:r>
+            </w:hyperlink>
+            <w:r>
+              <w:t>]</w:t>
+            </w:r>
           </w:p>
           <w:p>
             <w:pPr>
@@ -1089,80 +1285,23 @@
               <w:jc w:val="left"/>
             </w:pPr>
             <w:r>
-              <w:t>Analysed DO, pH, salinity and other water parameters by collection water sample from different parts of Sundarbans</w:t>
-            </w:r>
-          </w:p>
-        </w:tc>
-      </w:tr>
-      <w:tr>
-        <w:trPr>
-          <w:trHeight w:val="907"/>
-        </w:trPr>
-        <w:tc>
-          <w:tcPr>
-            <w:tcW w:w="5000" w:type="pct"/>
-            <w:tcBorders>
-              <w:top w:val="dotted" w:sz="4" w:space="0" w:color="auto"/>
-              <w:bottom w:val="dotted" w:sz="4" w:space="0" w:color="auto"/>
-            </w:tcBorders>
-          </w:tcPr>
-          <w:p>
-            <w:pPr>
-              <w:pStyle w:val="NoSpacing"/>
-            </w:pPr>
-            <w:r>
-              <w:t>Training on bird Ringing and Sample Collection Under Project “Investigation of Wild to Domestic Bird Avian Influenza Transmission: A Multiyear Monitoring and Surveillance Program, IUCN”</w:t>
-            </w:r>
-          </w:p>
-          <w:p>
-            <w:pPr>
-              <w:pStyle w:val="Code"/>
-            </w:pPr>
-            <w:r>
-              <w:t>2017, 2018</w:t>
-            </w:r>
-          </w:p>
-          <w:p>
-            <w:pPr>
-              <w:pStyle w:val="NoSpacing"/>
-              <w:rPr>
-                <w:b w:val="0"/>
-              </w:rPr>
-            </w:pPr>
-            <w:r>
-              <w:t>-</w:t>
-            </w:r>
-            <w:r>
-              <w:tab/>
-            </w:r>
-            <w:r>
-              <w:rPr>
-                <w:b w:val="0"/>
-              </w:rPr>
-              <w:t>Training on bird Ringing and Sample Collection.</w:t>
-            </w:r>
-          </w:p>
-          <w:p>
-            <w:pPr>
-              <w:pStyle w:val="NoSpacing"/>
-            </w:pPr>
-            <w:r>
-              <w:rPr>
-                <w:b w:val="0"/>
-              </w:rPr>
-              <w:t>-</w:t>
-            </w:r>
-            <w:r>
-              <w:rPr>
-                <w:b w:val="0"/>
-              </w:rPr>
-              <w:tab/>
-              <w:t>Stayed at Hakaluki Haor and Tanguar Haor and conducted the survey and research.</w:t>
+              <w:t xml:space="preserve">Analysed DO, pH, </w:t>
+            </w:r>
+            <w:r>
+              <w:t>salinity,</w:t>
+            </w:r>
+            <w:r>
+              <w:t xml:space="preserve"> and other water parameters by collection water sample from different parts of Sundarbans</w:t>
             </w:r>
           </w:p>
         </w:tc>
       </w:tr>
     </w:tbl>
+    <w:p>
+      <w:pPr>
+        <w:pStyle w:val="Heading1"/>
+      </w:pPr>
+    </w:p>
     <w:p>
       <w:pPr>
         <w:pStyle w:val="Heading1"/>
@@ -1442,7 +1581,14 @@
                 <w:sz w:val="18"/>
                 <w:szCs w:val="22"/>
               </w:rPr>
-              <w:t xml:space="preserve">4th position, </w:t>
+              <w:t>Fourth</w:t>
+            </w:r>
+            <w:r>
+              <w:rPr>
+                <w:sz w:val="18"/>
+                <w:szCs w:val="22"/>
+              </w:rPr>
+              <w:t xml:space="preserve"> position, </w:t>
             </w:r>
             <w:r>
               <w:rPr>
@@ -1592,7 +1738,6 @@
                 <w:sz w:val="18"/>
                 <w:szCs w:val="22"/>
               </w:rPr>
-              <w:lastRenderedPageBreak/>
               <w:t>Regional Champion, Graduate and Postgraduate group, Zoology Olympiad</w:t>
             </w:r>
           </w:p>
@@ -2054,6 +2199,7 @@
             <w:tcW w:w="5000" w:type="pct"/>
             <w:tcBorders>
               <w:top w:val="dotted" w:sz="4" w:space="0" w:color="auto"/>
+              <w:bottom w:val="dotted" w:sz="4" w:space="0" w:color="auto"/>
             </w:tcBorders>
           </w:tcPr>
           <w:p>
@@ -2078,6 +2224,125 @@
             </w:pPr>
             <w:r>
               <w:t>Department of Statistics, University of Dhaka</w:t>
+            </w:r>
+          </w:p>
+        </w:tc>
+      </w:tr>
+      <w:tr>
+        <w:trPr>
+          <w:trHeight w:val="907"/>
+        </w:trPr>
+        <w:tc>
+          <w:tcPr>
+            <w:tcW w:w="5000" w:type="pct"/>
+            <w:tcBorders>
+              <w:top w:val="dotted" w:sz="4" w:space="0" w:color="auto"/>
+            </w:tcBorders>
+          </w:tcPr>
+          <w:p>
+            <w:pPr>
+              <w:spacing w:after="40"/>
+              <w:contextualSpacing/>
+              <w:jc w:val="left"/>
+              <w:rPr>
+                <w:b/>
+                <w:bCs/>
+                <w:szCs w:val="28"/>
+                <w:lang w:bidi="bn-BD"/>
+              </w:rPr>
+            </w:pPr>
+            <w:r>
+              <w:rPr>
+                <w:b/>
+                <w:bCs/>
+                <w:szCs w:val="28"/>
+                <w:lang w:bidi="bn-BD"/>
+              </w:rPr>
+              <w:t>Training on bird Ringing and Sample Collection Under Project “Investigation of Wild to Domestic Bird Avian Influenza Transmission: A Multiyear Monitoring and Surveillance Program, IUCN”</w:t>
+            </w:r>
+          </w:p>
+          <w:p>
+            <w:pPr>
+              <w:spacing w:after="40"/>
+              <w:contextualSpacing/>
+              <w:jc w:val="left"/>
+              <w:rPr>
+                <w:rFonts w:ascii="CMU Typewriter Text Variable Wi" w:hAnsi="CMU Typewriter Text Variable Wi" w:cs="CMU Typewriter Text Variable Wi"/>
+                <w:noProof/>
+                <w:szCs w:val="28"/>
+                <w:lang w:bidi="bn-BD"/>
+              </w:rPr>
+            </w:pPr>
+            <w:r>
+              <w:rPr>
+                <w:rFonts w:ascii="CMU Typewriter Text Variable Wi" w:hAnsi="CMU Typewriter Text Variable Wi" w:cs="CMU Typewriter Text Variable Wi"/>
+                <w:noProof/>
+                <w:szCs w:val="28"/>
+                <w:lang w:bidi="bn-BD"/>
+              </w:rPr>
+              <w:t>2017, 2018</w:t>
+            </w:r>
+          </w:p>
+          <w:p>
+            <w:pPr>
+              <w:spacing w:after="40"/>
+              <w:contextualSpacing/>
+              <w:jc w:val="left"/>
+              <w:rPr>
+                <w:bCs/>
+                <w:szCs w:val="28"/>
+                <w:lang w:bidi="bn-BD"/>
+              </w:rPr>
+            </w:pPr>
+            <w:r>
+              <w:rPr>
+                <w:b/>
+                <w:bCs/>
+                <w:szCs w:val="28"/>
+                <w:lang w:bidi="bn-BD"/>
+              </w:rPr>
+              <w:t>-</w:t>
+            </w:r>
+            <w:r>
+              <w:rPr>
+                <w:b/>
+                <w:bCs/>
+                <w:szCs w:val="28"/>
+                <w:lang w:bidi="bn-BD"/>
+              </w:rPr>
+              <w:tab/>
+            </w:r>
+            <w:r>
+              <w:rPr>
+                <w:bCs/>
+                <w:szCs w:val="28"/>
+                <w:lang w:bidi="bn-BD"/>
+              </w:rPr>
+              <w:t>Training on bird Ringing and Sample Collection.</w:t>
+            </w:r>
+          </w:p>
+          <w:p>
+            <w:pPr>
+              <w:pStyle w:val="NoSpacing"/>
+            </w:pPr>
+            <w:r>
+              <w:rPr>
+                <w:b w:val="0"/>
+                <w:bCs w:val="0"/>
+                <w:szCs w:val="25"/>
+                <w:lang w:bidi="ar-SA"/>
+              </w:rPr>
+              <w:t>-</w:t>
+            </w:r>
+            <w:r>
+              <w:rPr>
+                <w:b w:val="0"/>
+                <w:bCs w:val="0"/>
+                <w:szCs w:val="25"/>
+                <w:lang w:bidi="ar-SA"/>
+              </w:rPr>
+              <w:tab/>
+              <w:t>Stayed at Hakaluki Haor and Tanguar Haor and conducted the survey and research.</w:t>
             </w:r>
           </w:p>
         </w:tc>
@@ -2205,6 +2470,7 @@
               <w:pStyle w:val="NoSpacing"/>
             </w:pPr>
             <w:r>
+              <w:lastRenderedPageBreak/>
               <w:t>Academic Team Member</w:t>
             </w:r>
           </w:p>
@@ -2290,7 +2556,7 @@
             <w:r>
               <w:t xml:space="preserve">Email: </w:t>
             </w:r>
-            <w:hyperlink r:id="rId9" w:history="1">
+            <w:hyperlink r:id="rId14" w:history="1">
               <w:r>
                 <w:rPr>
                   <w:rStyle w:val="Hyperlink"/>
@@ -2312,7 +2578,7 @@
             <w:r>
               <w:t xml:space="preserve">: </w:t>
             </w:r>
-            <w:hyperlink r:id="rId10" w:history="1">
+            <w:hyperlink r:id="rId15" w:history="1">
               <w:r>
                 <w:rPr>
                   <w:rStyle w:val="Hyperlink"/>
@@ -2358,7 +2624,7 @@
             <w:r>
               <w:t xml:space="preserve">Email: </w:t>
             </w:r>
-            <w:hyperlink r:id="rId11" w:history="1">
+            <w:hyperlink r:id="rId16" w:history="1">
               <w:r>
                 <w:rPr>
                   <w:rStyle w:val="Hyperlink"/>
@@ -2380,7 +2646,7 @@
             <w:r>
               <w:t xml:space="preserve">: </w:t>
             </w:r>
-            <w:hyperlink r:id="rId12" w:history="1">
+            <w:hyperlink r:id="rId17" w:history="1">
               <w:r>
                 <w:rPr>
                   <w:rStyle w:val="Hyperlink"/>
@@ -2426,7 +2692,7 @@
             <w:r>
               <w:t xml:space="preserve">Email: </w:t>
             </w:r>
-            <w:hyperlink r:id="rId13" w:history="1">
+            <w:hyperlink r:id="rId18" w:history="1">
               <w:r>
                 <w:rPr>
                   <w:rStyle w:val="Hyperlink"/>
@@ -2448,7 +2714,7 @@
             <w:r>
               <w:t xml:space="preserve">: </w:t>
             </w:r>
-            <w:hyperlink r:id="rId14" w:history="1">
+            <w:hyperlink r:id="rId19" w:history="1">
               <w:r>
                 <w:rPr>
                   <w:rStyle w:val="Hyperlink"/>
@@ -3242,145 +3508,145 @@
       </w:rPr>
     </w:lvl>
   </w:abstractNum>
-  <w:num w:numId="1" w16cid:durableId="1701708314">
+  <w:num w:numId="1" w16cid:durableId="7567853">
     <w:abstractNumId w:val="3"/>
   </w:num>
-  <w:num w:numId="2" w16cid:durableId="208030270">
+  <w:num w:numId="2" w16cid:durableId="724333508">
     <w:abstractNumId w:val="3"/>
   </w:num>
-  <w:num w:numId="3" w16cid:durableId="1152136542">
+  <w:num w:numId="3" w16cid:durableId="1077937971">
     <w:abstractNumId w:val="3"/>
   </w:num>
-  <w:num w:numId="4" w16cid:durableId="704065119">
+  <w:num w:numId="4" w16cid:durableId="1381050086">
     <w:abstractNumId w:val="3"/>
   </w:num>
-  <w:num w:numId="5" w16cid:durableId="1786346703">
+  <w:num w:numId="5" w16cid:durableId="91166042">
     <w:abstractNumId w:val="3"/>
   </w:num>
-  <w:num w:numId="6" w16cid:durableId="209612572">
+  <w:num w:numId="6" w16cid:durableId="1512068142">
     <w:abstractNumId w:val="3"/>
   </w:num>
-  <w:num w:numId="7" w16cid:durableId="2121609677">
+  <w:num w:numId="7" w16cid:durableId="618992330">
     <w:abstractNumId w:val="3"/>
   </w:num>
-  <w:num w:numId="8" w16cid:durableId="2030373471">
+  <w:num w:numId="8" w16cid:durableId="699667099">
     <w:abstractNumId w:val="3"/>
   </w:num>
-  <w:num w:numId="9" w16cid:durableId="1122043064">
+  <w:num w:numId="9" w16cid:durableId="442380115">
     <w:abstractNumId w:val="0"/>
   </w:num>
-  <w:num w:numId="10" w16cid:durableId="180633415">
+  <w:num w:numId="10" w16cid:durableId="366492783">
     <w:abstractNumId w:val="3"/>
   </w:num>
-  <w:num w:numId="11" w16cid:durableId="221528493">
+  <w:num w:numId="11" w16cid:durableId="785808597">
     <w:abstractNumId w:val="3"/>
   </w:num>
-  <w:num w:numId="12" w16cid:durableId="148641822">
+  <w:num w:numId="12" w16cid:durableId="1644776808">
     <w:abstractNumId w:val="3"/>
   </w:num>
-  <w:num w:numId="13" w16cid:durableId="242839803">
+  <w:num w:numId="13" w16cid:durableId="687373252">
     <w:abstractNumId w:val="3"/>
   </w:num>
-  <w:num w:numId="14" w16cid:durableId="1251818760">
+  <w:num w:numId="14" w16cid:durableId="1833985782">
     <w:abstractNumId w:val="3"/>
   </w:num>
-  <w:num w:numId="15" w16cid:durableId="2007827870">
+  <w:num w:numId="15" w16cid:durableId="34278322">
     <w:abstractNumId w:val="3"/>
   </w:num>
-  <w:num w:numId="16" w16cid:durableId="2051494149">
+  <w:num w:numId="16" w16cid:durableId="806363718">
     <w:abstractNumId w:val="3"/>
   </w:num>
-  <w:num w:numId="17" w16cid:durableId="815684176">
+  <w:num w:numId="17" w16cid:durableId="1212229179">
     <w:abstractNumId w:val="3"/>
   </w:num>
-  <w:num w:numId="18" w16cid:durableId="931151">
+  <w:num w:numId="18" w16cid:durableId="1713115011">
     <w:abstractNumId w:val="3"/>
   </w:num>
-  <w:num w:numId="19" w16cid:durableId="1700282533">
+  <w:num w:numId="19" w16cid:durableId="1206675210">
     <w:abstractNumId w:val="3"/>
   </w:num>
-  <w:num w:numId="20" w16cid:durableId="1330518138">
+  <w:num w:numId="20" w16cid:durableId="1263999433">
     <w:abstractNumId w:val="0"/>
   </w:num>
-  <w:num w:numId="21" w16cid:durableId="276644036">
+  <w:num w:numId="21" w16cid:durableId="1027102991">
     <w:abstractNumId w:val="3"/>
   </w:num>
-  <w:num w:numId="22" w16cid:durableId="1572616347">
+  <w:num w:numId="22" w16cid:durableId="1369069883">
     <w:abstractNumId w:val="0"/>
   </w:num>
-  <w:num w:numId="23" w16cid:durableId="1967815499">
+  <w:num w:numId="23" w16cid:durableId="1147012123">
     <w:abstractNumId w:val="3"/>
   </w:num>
-  <w:num w:numId="24" w16cid:durableId="1775203356">
+  <w:num w:numId="24" w16cid:durableId="1680279796">
     <w:abstractNumId w:val="3"/>
   </w:num>
-  <w:num w:numId="25" w16cid:durableId="1872837471">
+  <w:num w:numId="25" w16cid:durableId="1767070493">
     <w:abstractNumId w:val="3"/>
   </w:num>
-  <w:num w:numId="26" w16cid:durableId="43722010">
+  <w:num w:numId="26" w16cid:durableId="1877154787">
     <w:abstractNumId w:val="3"/>
   </w:num>
-  <w:num w:numId="27" w16cid:durableId="432096634">
+  <w:num w:numId="27" w16cid:durableId="897856855">
     <w:abstractNumId w:val="3"/>
   </w:num>
-  <w:num w:numId="28" w16cid:durableId="642387404">
+  <w:num w:numId="28" w16cid:durableId="288898355">
     <w:abstractNumId w:val="3"/>
   </w:num>
-  <w:num w:numId="29" w16cid:durableId="103549012">
+  <w:num w:numId="29" w16cid:durableId="631980394">
     <w:abstractNumId w:val="3"/>
   </w:num>
-  <w:num w:numId="30" w16cid:durableId="760495149">
+  <w:num w:numId="30" w16cid:durableId="630213835">
     <w:abstractNumId w:val="0"/>
   </w:num>
-  <w:num w:numId="31" w16cid:durableId="1964261786">
+  <w:num w:numId="31" w16cid:durableId="1790002735">
     <w:abstractNumId w:val="3"/>
   </w:num>
-  <w:num w:numId="32" w16cid:durableId="1311321927">
+  <w:num w:numId="32" w16cid:durableId="513498161">
     <w:abstractNumId w:val="3"/>
   </w:num>
-  <w:num w:numId="33" w16cid:durableId="1017000193">
+  <w:num w:numId="33" w16cid:durableId="1827630766">
     <w:abstractNumId w:val="3"/>
   </w:num>
-  <w:num w:numId="34" w16cid:durableId="786658200">
+  <w:num w:numId="34" w16cid:durableId="1011490041">
     <w:abstractNumId w:val="3"/>
   </w:num>
-  <w:num w:numId="35" w16cid:durableId="299387348">
+  <w:num w:numId="35" w16cid:durableId="1352800019">
     <w:abstractNumId w:val="3"/>
   </w:num>
-  <w:num w:numId="36" w16cid:durableId="523053417">
+  <w:num w:numId="36" w16cid:durableId="26954986">
     <w:abstractNumId w:val="3"/>
   </w:num>
-  <w:num w:numId="37" w16cid:durableId="316080880">
+  <w:num w:numId="37" w16cid:durableId="5790991">
     <w:abstractNumId w:val="3"/>
   </w:num>
-  <w:num w:numId="38" w16cid:durableId="684329144">
+  <w:num w:numId="38" w16cid:durableId="333850023">
     <w:abstractNumId w:val="3"/>
   </w:num>
-  <w:num w:numId="39" w16cid:durableId="1589654682">
+  <w:num w:numId="39" w16cid:durableId="2130935078">
     <w:abstractNumId w:val="3"/>
   </w:num>
-  <w:num w:numId="40" w16cid:durableId="1172991119">
+  <w:num w:numId="40" w16cid:durableId="2002005976">
     <w:abstractNumId w:val="3"/>
   </w:num>
-  <w:num w:numId="41" w16cid:durableId="981931059">
+  <w:num w:numId="41" w16cid:durableId="1277954725">
     <w:abstractNumId w:val="3"/>
   </w:num>
-  <w:num w:numId="42" w16cid:durableId="392313119">
+  <w:num w:numId="42" w16cid:durableId="990796028">
     <w:abstractNumId w:val="1"/>
   </w:num>
-  <w:num w:numId="43" w16cid:durableId="492260039">
+  <w:num w:numId="43" w16cid:durableId="266696050">
     <w:abstractNumId w:val="3"/>
   </w:num>
-  <w:num w:numId="44" w16cid:durableId="1045760635">
+  <w:num w:numId="44" w16cid:durableId="1819224792">
     <w:abstractNumId w:val="2"/>
   </w:num>
-  <w:num w:numId="45" w16cid:durableId="183860764">
+  <w:num w:numId="45" w16cid:durableId="1728336478">
     <w:abstractNumId w:val="4"/>
   </w:num>
-  <w:num w:numId="46" w16cid:durableId="1101145263">
+  <w:num w:numId="46" w16cid:durableId="332145586">
     <w:abstractNumId w:val="5"/>
   </w:num>
-  <w:num w:numId="47" w16cid:durableId="560404024">
+  <w:num w:numId="47" w16cid:durableId="873229457">
     <w:abstractNumId w:val="6"/>
   </w:num>
   <w:numIdMacAtCleanup w:val="1"/>
@@ -3511,7 +3777,6 @@
     <w:lsdException w:name="HTML Sample" w:semiHidden="1" w:unhideWhenUsed="1"/>
     <w:lsdException w:name="HTML Typewriter" w:semiHidden="1" w:unhideWhenUsed="1"/>
     <w:lsdException w:name="HTML Variable" w:semiHidden="1" w:unhideWhenUsed="1"/>
-    <w:lsdException w:name="Normal Table" w:semiHidden="1" w:unhideWhenUsed="1"/>
     <w:lsdException w:name="annotation subject" w:semiHidden="1" w:unhideWhenUsed="1"/>
     <w:lsdException w:name="No List" w:semiHidden="1" w:unhideWhenUsed="1"/>
     <w:lsdException w:name="Outline List 1" w:semiHidden="1" w:unhideWhenUsed="1"/>
@@ -3554,11 +3819,8 @@
     <w:lsdException w:name="Table Contemporary" w:semiHidden="1" w:unhideWhenUsed="1"/>
     <w:lsdException w:name="Table Elegant" w:semiHidden="1" w:unhideWhenUsed="1"/>
     <w:lsdException w:name="Table Professional" w:semiHidden="1" w:unhideWhenUsed="1"/>
-    <w:lsdException w:name="Table Subtle 1" w:semiHidden="1" w:unhideWhenUsed="1"/>
     <w:lsdException w:name="Table Subtle 2" w:semiHidden="1" w:unhideWhenUsed="1"/>
     <w:lsdException w:name="Table Web 1" w:semiHidden="1" w:unhideWhenUsed="1"/>
-    <w:lsdException w:name="Table Web 2" w:semiHidden="1" w:unhideWhenUsed="1"/>
-    <w:lsdException w:name="Table Web 3" w:semiHidden="1" w:unhideWhenUsed="1"/>
     <w:lsdException w:name="Balloon Text" w:semiHidden="1" w:unhideWhenUsed="1"/>
     <w:lsdException w:name="Table Grid" w:uiPriority="39"/>
     <w:lsdException w:name="Table Theme" w:semiHidden="1" w:unhideWhenUsed="1"/>
@@ -3786,7 +4048,7 @@
   <w:style w:type="paragraph" w:default="1" w:styleId="Normal">
     <w:name w:val="Normal"/>
     <w:qFormat/>
-    <w:rsid w:val="00BF23C3"/>
+    <w:rsid w:val="00530B1B"/>
     <w:rPr>
       <w:sz w:val="19"/>
     </w:rPr>
@@ -5221,6 +5483,48 @@
     <w:semiHidden/>
     <w:unhideWhenUsed/>
     <w:rsid w:val="009A076E"/>
+    <w:rPr>
+      <w:color w:val="605E5C"/>
+      <w:shd w:val="clear" w:color="auto" w:fill="E1DFDD"/>
+    </w:rPr>
+  </w:style>
+  <w:style w:type="paragraph" w:styleId="BalloonText">
+    <w:name w:val="Balloon Text"/>
+    <w:basedOn w:val="Normal"/>
+    <w:link w:val="BalloonTextChar"/>
+    <w:uiPriority w:val="99"/>
+    <w:semiHidden/>
+    <w:unhideWhenUsed/>
+    <w:rsid w:val="007B0C3B"/>
+    <w:pPr>
+      <w:spacing w:after="0" w:line="240" w:lineRule="auto"/>
+    </w:pPr>
+    <w:rPr>
+      <w:rFonts w:ascii="Segoe UI" w:hAnsi="Segoe UI" w:cs="Segoe UI"/>
+      <w:sz w:val="18"/>
+      <w:szCs w:val="18"/>
+    </w:rPr>
+  </w:style>
+  <w:style w:type="character" w:customStyle="1" w:styleId="BalloonTextChar">
+    <w:name w:val="Balloon Text Char"/>
+    <w:basedOn w:val="DefaultParagraphFont"/>
+    <w:link w:val="BalloonText"/>
+    <w:uiPriority w:val="99"/>
+    <w:semiHidden/>
+    <w:rsid w:val="007B0C3B"/>
+    <w:rPr>
+      <w:rFonts w:ascii="Segoe UI" w:hAnsi="Segoe UI" w:cs="Segoe UI"/>
+      <w:sz w:val="18"/>
+      <w:szCs w:val="18"/>
+    </w:rPr>
+  </w:style>
+  <w:style w:type="character" w:styleId="UnresolvedMention">
+    <w:name w:val="Unresolved Mention"/>
+    <w:basedOn w:val="DefaultParagraphFont"/>
+    <w:uiPriority w:val="99"/>
+    <w:semiHidden/>
+    <w:unhideWhenUsed/>
+    <w:rsid w:val="00D60E35"/>
     <w:rPr>
       <w:color w:val="605E5C"/>
       <w:shd w:val="clear" w:color="auto" w:fill="E1DFDD"/>

</xml_diff>

<commit_message>
Removed STC from CV. Changed the post of "Everyday Stories" to "Team Member".
</commit_message>
<xml_diff>
--- a/src/docs/cv_ismat_jahan_anee.docx
+++ b/src/docs/cv_ismat_jahan_anee.docx
@@ -208,9 +208,6 @@
           <w:p>
             <w:pPr>
               <w:pStyle w:val="NoSpacing"/>
-              <w:rPr>
-                <w:rFonts w:hint="cs"/>
-              </w:rPr>
             </w:pPr>
             <w:r>
               <w:t>Bachelors in Zoology (2015-2018)</w:t>
@@ -471,21 +468,7 @@
             <w:rStyle w:val="Hyperlink"/>
             <w:lang w:bidi="bn-BD"/>
           </w:rPr>
-          <w:t>Li</w:t>
-        </w:r>
-        <w:r>
-          <w:rPr>
-            <w:rStyle w:val="Hyperlink"/>
-            <w:lang w:bidi="bn-BD"/>
-          </w:rPr>
-          <w:t>n</w:t>
-        </w:r>
-        <w:r>
-          <w:rPr>
-            <w:rStyle w:val="Hyperlink"/>
-            <w:lang w:bidi="bn-BD"/>
-          </w:rPr>
-          <w:t>k</w:t>
+          <w:t>Link</w:t>
         </w:r>
       </w:hyperlink>
       <w:r>
@@ -634,13 +617,7 @@
               <w:pStyle w:val="NoSpacing"/>
             </w:pPr>
             <w:r>
-              <w:t xml:space="preserve">Short Term Temporary (STT) &amp; </w:t>
-            </w:r>
-            <w:r>
-              <w:t>Short-Term</w:t>
-            </w:r>
-            <w:r>
-              <w:t xml:space="preserve"> Consultant (STC)</w:t>
+              <w:t>Short Term Temporary (STT)</w:t>
             </w:r>
             <w:r>
               <w:t xml:space="preserve"> at The World Bank</w:t>
@@ -2315,7 +2292,7 @@
               <w:pStyle w:val="NoSpacing"/>
             </w:pPr>
             <w:r>
-              <w:t>Fellow</w:t>
+              <w:t>Team Member</w:t>
             </w:r>
           </w:p>
           <w:p>

</xml_diff>